<commit_message>
updates to these docs
</commit_message>
<xml_diff>
--- a/README_Functional_Specification_Annotations.docx
+++ b/README_Functional_Specification_Annotations.docx
@@ -13,6 +13,17 @@
           <w:szCs w:val="28"/>
         </w:rPr>
       </w:pPr>
+      <w:r>
+        <w:rPr>
+          <w:rFonts w:ascii="Arial" w:hAnsi="Arial" w:cs="Arial"/>
+          <w:b/>
+          <w:sz w:val="28"/>
+          <w:szCs w:val="28"/>
+        </w:rPr>
+        <w:t xml:space="preserve">Space Escape </w:t>
+      </w:r>
+      <w:bookmarkStart w:id="0" w:name="_GoBack"/>
+      <w:bookmarkEnd w:id="0"/>
       <w:r>
         <w:rPr>
           <w:rFonts w:ascii="Arial" w:hAnsi="Arial" w:cs="Arial"/>
@@ -378,6 +389,7 @@
     <w:p>
       <w:pPr>
         <w:spacing w:line="360" w:lineRule="auto"/>
+        <w:jc w:val="center"/>
         <w:rPr>
           <w:rFonts w:ascii="Arial" w:hAnsi="Arial" w:cs="Arial"/>
           <w:sz w:val="20"/>
@@ -607,15 +619,14 @@
         <w:rPr>
           <w:rFonts w:ascii="Arial" w:hAnsi="Arial" w:cs="Arial"/>
           <w:noProof/>
-          <w:color w:val="000000"/>
           <w:sz w:val="20"/>
           <w:szCs w:val="20"/>
         </w:rPr>
         <w:drawing>
-          <wp:inline distT="0" distB="0" distL="0" distR="0" wp14:anchorId="6076E7BF" wp14:editId="4CA56460">
-            <wp:extent cx="5943600" cy="3939540"/>
-            <wp:effectExtent l="0" t="0" r="0" b="3810"/>
-            <wp:docPr id="5" name="Picture 5"/>
+          <wp:inline distT="0" distB="0" distL="0" distR="0">
+            <wp:extent cx="5943600" cy="3946525"/>
+            <wp:effectExtent l="0" t="0" r="0" b="0"/>
+            <wp:docPr id="6" name="Picture 6"/>
             <wp:cNvGraphicFramePr>
               <a:graphicFrameLocks xmlns:a="http://schemas.openxmlformats.org/drawingml/2006/main" noChangeAspect="1"/>
             </wp:cNvGraphicFramePr>
@@ -623,7 +634,7 @@
               <a:graphicData uri="http://schemas.openxmlformats.org/drawingml/2006/picture">
                 <pic:pic xmlns:pic="http://schemas.openxmlformats.org/drawingml/2006/picture">
                   <pic:nvPicPr>
-                    <pic:cNvPr id="1" name="Player Object.PNG"/>
+                    <pic:cNvPr id="6" name="Player Object.PNG"/>
                     <pic:cNvPicPr/>
                   </pic:nvPicPr>
                   <pic:blipFill>
@@ -641,7 +652,7 @@
                   <pic:spPr>
                     <a:xfrm>
                       <a:off x="0" y="0"/>
-                      <a:ext cx="5943600" cy="3939540"/>
+                      <a:ext cx="5943600" cy="3946525"/>
                     </a:xfrm>
                     <a:prstGeom prst="rect">
                       <a:avLst/>
@@ -669,10 +680,40 @@
           <w:sz w:val="20"/>
           <w:szCs w:val="20"/>
         </w:rPr>
-        <w:t>This is a data structure defined in server.js. The purpose of this object type is to hold all of the information for a specific player. The server then maintains an array of these player objects, one for each player. A player object consists of the player’s user name, password, current game mode, array of top ten time trial/race times, array of top 10 challenge mode scores, and the player’s multiplayer rating. The user name and password are set at the player’s first log-in, the game mode is set every time the user starts a new game, and the other three are updated after every game.</w:t>
-      </w:r>
-      <w:bookmarkStart w:id="0" w:name="_GoBack"/>
-      <w:bookmarkEnd w:id="0"/>
+        <w:t>This is a data structure defined in server.js. The purpose of this object type is to hold all of the information for a specific player. The server then maintains an array of these player objects, one for each player. A player object consists of the player’s user name, current game mode, array of top ten time trial/race times</w:t>
+      </w:r>
+      <w:r>
+        <w:rPr>
+          <w:rFonts w:ascii="Arial" w:hAnsi="Arial" w:cs="Arial"/>
+          <w:sz w:val="20"/>
+          <w:szCs w:val="20"/>
+        </w:rPr>
+        <w:t xml:space="preserve"> (one for each difficulty)</w:t>
+      </w:r>
+      <w:r>
+        <w:rPr>
+          <w:rFonts w:ascii="Arial" w:hAnsi="Arial" w:cs="Arial"/>
+          <w:sz w:val="20"/>
+          <w:szCs w:val="20"/>
+        </w:rPr>
+        <w:t xml:space="preserve">, array of top 10 challenge mode scores, and the player’s multiplayer rating. The user name </w:t>
+      </w:r>
+      <w:r>
+        <w:rPr>
+          <w:rFonts w:ascii="Arial" w:hAnsi="Arial" w:cs="Arial"/>
+          <w:sz w:val="20"/>
+          <w:szCs w:val="20"/>
+        </w:rPr>
+        <w:t>is</w:t>
+      </w:r>
+      <w:r>
+        <w:rPr>
+          <w:rFonts w:ascii="Arial" w:hAnsi="Arial" w:cs="Arial"/>
+          <w:sz w:val="20"/>
+          <w:szCs w:val="20"/>
+        </w:rPr>
+        <w:t xml:space="preserve"> set at the player’s first log-in, the game mode is set every time the user starts a new game, and the other three are updated after every game.</w:t>
+      </w:r>
     </w:p>
     <w:sectPr>
       <w:headerReference w:type="default" r:id="rId12"/>
@@ -745,7 +786,7 @@
           <w:rPr>
             <w:noProof/>
           </w:rPr>
-          <w:t>5</w:t>
+          <w:t>1</w:t>
         </w:r>
         <w:r>
           <w:rPr>
@@ -796,13 +837,8 @@
       <w:pStyle w:val="Header"/>
     </w:pPr>
     <w:r>
-      <w:t xml:space="preserve">Hunt, Hill, Langham, </w:t>
+      <w:t>Hunt, Hill, Langham, Lonsway</w:t>
     </w:r>
-    <w:proofErr w:type="spellStart"/>
-    <w:r>
-      <w:t>Lonsway</w:t>
-    </w:r>
-    <w:proofErr w:type="spellEnd"/>
   </w:p>
   <w:p>
     <w:pPr>

</xml_diff>